<commit_message>
written files (word doc)
</commit_message>
<xml_diff>
--- a/7.1P/Submission.docx
+++ b/7.1P/Submission.docx
@@ -3,22 +3,20 @@
 <w:document xmlns:wpc="http://schemas.microsoft.com/office/word/2010/wordprocessingCanvas" xmlns:cx="http://schemas.microsoft.com/office/drawing/2014/chartex" xmlns:cx1="http://schemas.microsoft.com/office/drawing/2015/9/8/chartex" xmlns:cx2="http://schemas.microsoft.com/office/drawing/2015/10/21/chartex" xmlns:cx3="http://schemas.microsoft.com/office/drawing/2016/5/9/chartex" xmlns:cx4="http://schemas.microsoft.com/office/drawing/2016/5/10/chartex" xmlns:cx5="http://schemas.microsoft.com/office/drawing/2016/5/11/chartex" xmlns:cx6="http://schemas.microsoft.com/office/drawing/2016/5/12/chartex" xmlns:cx7="http://schemas.microsoft.com/office/drawing/2016/5/13/chartex" xmlns:cx8="http://schemas.microsoft.com/office/drawing/2016/5/14/chartex" xmlns:mc="http://schemas.openxmlformats.org/markup-compatibility/2006" xmlns:aink="http://schemas.microsoft.com/office/drawing/2016/ink" xmlns:am3d="http://schemas.microsoft.com/office/drawing/2017/model3d" xmlns:o="urn:schemas-microsoft-com:office:office" xmlns:r="http://schemas.openxmlformats.org/officeDocument/2006/relationships" xmlns:m="http://schemas.openxmlformats.org/officeDocument/2006/math" xmlns:v="urn:schemas-microsoft-com:vml" xmlns:wp14="http://schemas.microsoft.com/office/word/2010/wordprocessingDrawing" xmlns:wp="http://schemas.openxmlformats.org/drawingml/2006/wordprocessingDrawing" xmlns:w10="urn:schemas-microsoft-com:office:word" xmlns:w="http://schemas.openxmlformats.org/wordprocessingml/2006/main" xmlns:w14="http://schemas.microsoft.com/office/word/2010/wordml" xmlns:w15="http://schemas.microsoft.com/office/word/2012/wordml" xmlns:w16cex="http://schemas.microsoft.com/office/word/2018/wordml/cex" xmlns:w16cid="http://schemas.microsoft.com/office/word/2016/wordml/cid" xmlns:w16="http://schemas.microsoft.com/office/word/2018/wordml" xmlns:w16sdtdh="http://schemas.microsoft.com/office/word/2020/wordml/sdtdatahash" xmlns:w16se="http://schemas.microsoft.com/office/word/2015/wordml/symex" xmlns:wpg="http://schemas.microsoft.com/office/word/2010/wordprocessingGroup" xmlns:wpi="http://schemas.microsoft.com/office/word/2010/wordprocessingInk" xmlns:wne="http://schemas.microsoft.com/office/word/2006/wordml" xmlns:wps="http://schemas.microsoft.com/office/word/2010/wordprocessingShape" mc:Ignorable="w14 w15 w16se w16cid w16 w16cex w16sdtdh wp14">
   <w:body>
     <w:p>
-      <w:proofErr w:type="gramStart"/>
-      <w:r>
-        <w:t>Video :</w:t>
-      </w:r>
-      <w:proofErr w:type="gramEnd"/>
-      <w:r>
-        <w:t xml:space="preserve"> </w:t>
+      <w:r>
+        <w:t xml:space="preserve">Video : </w:t>
       </w:r>
       <w:hyperlink r:id="rId4" w:history="1">
         <w:r>
           <w:rPr>
             <w:rStyle w:val="Hyperlink"/>
           </w:rPr>
-          <w:t>https://video.deakin.edu.au/media/t/1_1lf4xvse</w:t>
+          <w:t>https://video.deakin.edu.au/media/t/1_7jw0x314</w:t>
         </w:r>
       </w:hyperlink>
+      <w:r>
+        <w:t xml:space="preserve"> </w:t>
+      </w:r>
     </w:p>
     <w:p>
       <w:r>
@@ -46,11 +44,14 @@
       <w:r>
         <w:br/>
       </w:r>
-      <w:r>
+    </w:p>
+    <w:p>
+      <w:r>
+        <w:lastRenderedPageBreak/>
         <w:drawing>
-          <wp:inline distT="0" distB="0" distL="0" distR="0" wp14:anchorId="51296AC3" wp14:editId="24783D2D">
-            <wp:extent cx="6645910" cy="4123690"/>
-            <wp:effectExtent l="0" t="0" r="2540" b="0"/>
+          <wp:inline distT="0" distB="0" distL="0" distR="0" wp14:anchorId="7F5E65A7" wp14:editId="199DE0B4">
+            <wp:extent cx="4565650" cy="2739128"/>
+            <wp:effectExtent l="0" t="0" r="6350" b="4445"/>
             <wp:docPr id="1" name="Picture 1"/>
             <wp:cNvGraphicFramePr>
               <a:graphicFrameLocks xmlns:a="http://schemas.openxmlformats.org/drawingml/2006/main" noChangeAspect="1"/>
@@ -71,7 +72,7 @@
                   <pic:spPr>
                     <a:xfrm>
                       <a:off x="0" y="0"/>
-                      <a:ext cx="6645910" cy="4123690"/>
+                      <a:ext cx="4572418" cy="2743189"/>
                     </a:xfrm>
                     <a:prstGeom prst="rect">
                       <a:avLst/>
@@ -83,14 +84,12 @@
           </wp:inline>
         </w:drawing>
       </w:r>
-    </w:p>
-    <w:p>
       <w:r>
         <w:drawing>
-          <wp:inline distT="0" distB="0" distL="0" distR="0" wp14:anchorId="7B8F0528" wp14:editId="1B914095">
-            <wp:extent cx="6086475" cy="2320373"/>
-            <wp:effectExtent l="0" t="0" r="0" b="3810"/>
-            <wp:docPr id="7" name="Picture 7"/>
+          <wp:inline distT="0" distB="0" distL="0" distR="0" wp14:anchorId="2D2E34AE" wp14:editId="5957D7F5">
+            <wp:extent cx="3327836" cy="2597150"/>
+            <wp:effectExtent l="0" t="0" r="6350" b="0"/>
+            <wp:docPr id="2" name="Picture 2"/>
             <wp:cNvGraphicFramePr>
               <a:graphicFrameLocks xmlns:a="http://schemas.openxmlformats.org/drawingml/2006/main" noChangeAspect="1"/>
             </wp:cNvGraphicFramePr>
@@ -110,7 +109,7 @@
                   <pic:spPr>
                     <a:xfrm>
                       <a:off x="0" y="0"/>
-                      <a:ext cx="6118577" cy="2332611"/>
+                      <a:ext cx="3333662" cy="2601697"/>
                     </a:xfrm>
                     <a:prstGeom prst="rect">
                       <a:avLst/>
@@ -122,15 +121,12 @@
           </wp:inline>
         </w:drawing>
       </w:r>
-    </w:p>
-    <w:p>
-      <w:r>
-        <w:lastRenderedPageBreak/>
+      <w:r>
         <w:drawing>
-          <wp:inline distT="0" distB="0" distL="0" distR="0" wp14:anchorId="0F902D23" wp14:editId="2BDEC85C">
-            <wp:extent cx="5067300" cy="5454637"/>
-            <wp:effectExtent l="0" t="0" r="0" b="0"/>
-            <wp:docPr id="6" name="Picture 6"/>
+          <wp:inline distT="0" distB="0" distL="0" distR="0" wp14:anchorId="4398E698" wp14:editId="041A2983">
+            <wp:extent cx="3540853" cy="4292600"/>
+            <wp:effectExtent l="0" t="0" r="2540" b="0"/>
+            <wp:docPr id="3" name="Picture 3"/>
             <wp:cNvGraphicFramePr>
               <a:graphicFrameLocks xmlns:a="http://schemas.openxmlformats.org/drawingml/2006/main" noChangeAspect="1"/>
             </wp:cNvGraphicFramePr>
@@ -148,9 +144,9 @@
                     </a:stretch>
                   </pic:blipFill>
                   <pic:spPr>
-                    <a:xfrm flipV="1">
+                    <a:xfrm>
                       <a:off x="0" y="0"/>
-                      <a:ext cx="5084347" cy="5472987"/>
+                      <a:ext cx="3543942" cy="4296345"/>
                     </a:xfrm>
                     <a:prstGeom prst="rect">
                       <a:avLst/>
@@ -166,12 +162,11 @@
     <w:p/>
     <w:p>
       <w:r>
-        <w:lastRenderedPageBreak/>
         <w:drawing>
-          <wp:inline distT="0" distB="0" distL="0" distR="0" wp14:anchorId="27B3A8EB" wp14:editId="41931E91">
-            <wp:extent cx="2867025" cy="4735730"/>
-            <wp:effectExtent l="0" t="0" r="0" b="8255"/>
-            <wp:docPr id="8" name="Picture 8"/>
+          <wp:inline distT="0" distB="0" distL="0" distR="0" wp14:anchorId="6C7A55AA" wp14:editId="20EA5261">
+            <wp:extent cx="4559675" cy="4337050"/>
+            <wp:effectExtent l="0" t="0" r="0" b="6350"/>
+            <wp:docPr id="4" name="Picture 4"/>
             <wp:cNvGraphicFramePr>
               <a:graphicFrameLocks xmlns:a="http://schemas.openxmlformats.org/drawingml/2006/main" noChangeAspect="1"/>
             </wp:cNvGraphicFramePr>
@@ -191,7 +186,7 @@
                   <pic:spPr>
                     <a:xfrm>
                       <a:off x="0" y="0"/>
-                      <a:ext cx="2881194" cy="4759134"/>
+                      <a:ext cx="4565889" cy="4342960"/>
                     </a:xfrm>
                     <a:prstGeom prst="rect">
                       <a:avLst/>
@@ -203,12 +198,17 @@
           </wp:inline>
         </w:drawing>
       </w:r>
-      <w:r>
+    </w:p>
+    <w:p/>
+    <w:p/>
+    <w:p>
+      <w:r>
+        <w:lastRenderedPageBreak/>
         <w:drawing>
-          <wp:inline distT="0" distB="0" distL="0" distR="0" wp14:anchorId="0B9704E9" wp14:editId="137120C9">
-            <wp:extent cx="3305175" cy="4612908"/>
-            <wp:effectExtent l="0" t="0" r="0" b="0"/>
-            <wp:docPr id="9" name="Picture 9"/>
+          <wp:inline distT="0" distB="0" distL="0" distR="0" wp14:anchorId="6E4344D5" wp14:editId="09EF6576">
+            <wp:extent cx="6645910" cy="6192520"/>
+            <wp:effectExtent l="0" t="0" r="2540" b="0"/>
+            <wp:docPr id="5" name="Picture 5"/>
             <wp:cNvGraphicFramePr>
               <a:graphicFrameLocks xmlns:a="http://schemas.openxmlformats.org/drawingml/2006/main" noChangeAspect="1"/>
             </wp:cNvGraphicFramePr>
@@ -228,7 +228,7 @@
                   <pic:spPr>
                     <a:xfrm>
                       <a:off x="0" y="0"/>
-                      <a:ext cx="3309031" cy="4618289"/>
+                      <a:ext cx="6645910" cy="6192520"/>
                     </a:xfrm>
                     <a:prstGeom prst="rect">
                       <a:avLst/>
@@ -240,16 +240,16 @@
           </wp:inline>
         </w:drawing>
       </w:r>
-    </w:p>
-    <w:p/>
-    <w:p>
+      <w:r>
+        <w:br/>
+      </w:r>
       <w:r>
         <w:lastRenderedPageBreak/>
         <w:drawing>
-          <wp:inline distT="0" distB="0" distL="0" distR="0" wp14:anchorId="3E01EF24" wp14:editId="35C715A5">
-            <wp:extent cx="4233227" cy="5238750"/>
-            <wp:effectExtent l="0" t="0" r="0" b="0"/>
-            <wp:docPr id="10" name="Picture 10"/>
+          <wp:inline distT="0" distB="0" distL="0" distR="0" wp14:anchorId="251A3B23" wp14:editId="47436D5B">
+            <wp:extent cx="6645910" cy="6229350"/>
+            <wp:effectExtent l="0" t="0" r="2540" b="0"/>
+            <wp:docPr id="11" name="Picture 11"/>
             <wp:cNvGraphicFramePr>
               <a:graphicFrameLocks xmlns:a="http://schemas.openxmlformats.org/drawingml/2006/main" noChangeAspect="1"/>
             </wp:cNvGraphicFramePr>
@@ -269,7 +269,131 @@
                   <pic:spPr>
                     <a:xfrm>
                       <a:off x="0" y="0"/>
-                      <a:ext cx="4235195" cy="5241186"/>
+                      <a:ext cx="6645910" cy="6229350"/>
+                    </a:xfrm>
+                    <a:prstGeom prst="rect">
+                      <a:avLst/>
+                    </a:prstGeom>
+                  </pic:spPr>
+                </pic:pic>
+              </a:graphicData>
+            </a:graphic>
+          </wp:inline>
+        </w:drawing>
+      </w:r>
+      <w:r>
+        <w:br/>
+      </w:r>
+      <w:r>
+        <w:lastRenderedPageBreak/>
+        <w:drawing>
+          <wp:inline distT="0" distB="0" distL="0" distR="0" wp14:anchorId="52179903" wp14:editId="5940A25B">
+            <wp:extent cx="6311900" cy="3790397"/>
+            <wp:effectExtent l="0" t="0" r="0" b="635"/>
+            <wp:docPr id="12" name="Picture 12"/>
+            <wp:cNvGraphicFramePr>
+              <a:graphicFrameLocks xmlns:a="http://schemas.openxmlformats.org/drawingml/2006/main" noChangeAspect="1"/>
+            </wp:cNvGraphicFramePr>
+            <a:graphic xmlns:a="http://schemas.openxmlformats.org/drawingml/2006/main">
+              <a:graphicData uri="http://schemas.openxmlformats.org/drawingml/2006/picture">
+                <pic:pic xmlns:pic="http://schemas.openxmlformats.org/drawingml/2006/picture">
+                  <pic:nvPicPr>
+                    <pic:cNvPr id="1" name=""/>
+                    <pic:cNvPicPr/>
+                  </pic:nvPicPr>
+                  <pic:blipFill>
+                    <a:blip r:embed="rId12"/>
+                    <a:stretch>
+                      <a:fillRect/>
+                    </a:stretch>
+                  </pic:blipFill>
+                  <pic:spPr>
+                    <a:xfrm>
+                      <a:off x="0" y="0"/>
+                      <a:ext cx="6312037" cy="3790479"/>
+                    </a:xfrm>
+                    <a:prstGeom prst="rect">
+                      <a:avLst/>
+                    </a:prstGeom>
+                  </pic:spPr>
+                </pic:pic>
+              </a:graphicData>
+            </a:graphic>
+          </wp:inline>
+        </w:drawing>
+      </w:r>
+    </w:p>
+    <w:p>
+      <w:r>
+        <w:drawing>
+          <wp:inline distT="0" distB="0" distL="0" distR="0" wp14:anchorId="63868EDA" wp14:editId="3C233D6D">
+            <wp:extent cx="5759450" cy="2277696"/>
+            <wp:effectExtent l="0" t="0" r="0" b="8890"/>
+            <wp:docPr id="13" name="Picture 13"/>
+            <wp:cNvGraphicFramePr>
+              <a:graphicFrameLocks xmlns:a="http://schemas.openxmlformats.org/drawingml/2006/main" noChangeAspect="1"/>
+            </wp:cNvGraphicFramePr>
+            <a:graphic xmlns:a="http://schemas.openxmlformats.org/drawingml/2006/main">
+              <a:graphicData uri="http://schemas.openxmlformats.org/drawingml/2006/picture">
+                <pic:pic xmlns:pic="http://schemas.openxmlformats.org/drawingml/2006/picture">
+                  <pic:nvPicPr>
+                    <pic:cNvPr id="1" name=""/>
+                    <pic:cNvPicPr/>
+                  </pic:nvPicPr>
+                  <pic:blipFill>
+                    <a:blip r:embed="rId13"/>
+                    <a:stretch>
+                      <a:fillRect/>
+                    </a:stretch>
+                  </pic:blipFill>
+                  <pic:spPr>
+                    <a:xfrm>
+                      <a:off x="0" y="0"/>
+                      <a:ext cx="5761898" cy="2278664"/>
+                    </a:xfrm>
+                    <a:prstGeom prst="rect">
+                      <a:avLst/>
+                    </a:prstGeom>
+                  </pic:spPr>
+                </pic:pic>
+              </a:graphicData>
+            </a:graphic>
+          </wp:inline>
+        </w:drawing>
+      </w:r>
+    </w:p>
+    <w:p>
+      <w:pPr>
+        <w:tabs>
+          <w:tab w:val="left" w:pos="3130"/>
+        </w:tabs>
+      </w:pPr>
+      <w:r>
+        <w:drawing>
+          <wp:inline distT="0" distB="0" distL="0" distR="0" wp14:anchorId="45D065ED" wp14:editId="49305A19">
+            <wp:extent cx="4591050" cy="2979401"/>
+            <wp:effectExtent l="0" t="0" r="0" b="0"/>
+            <wp:docPr id="14" name="Picture 14"/>
+            <wp:cNvGraphicFramePr>
+              <a:graphicFrameLocks xmlns:a="http://schemas.openxmlformats.org/drawingml/2006/main" noChangeAspect="1"/>
+            </wp:cNvGraphicFramePr>
+            <a:graphic xmlns:a="http://schemas.openxmlformats.org/drawingml/2006/main">
+              <a:graphicData uri="http://schemas.openxmlformats.org/drawingml/2006/picture">
+                <pic:pic xmlns:pic="http://schemas.openxmlformats.org/drawingml/2006/picture">
+                  <pic:nvPicPr>
+                    <pic:cNvPr id="1" name=""/>
+                    <pic:cNvPicPr/>
+                  </pic:nvPicPr>
+                  <pic:blipFill>
+                    <a:blip r:embed="rId14"/>
+                    <a:stretch>
+                      <a:fillRect/>
+                    </a:stretch>
+                  </pic:blipFill>
+                  <pic:spPr>
+                    <a:xfrm>
+                      <a:off x="0" y="0"/>
+                      <a:ext cx="4593214" cy="2980805"/>
                     </a:xfrm>
                     <a:prstGeom prst="rect">
                       <a:avLst/>

</xml_diff>